<commit_message>
SW added some e-tranfer info to amsr entry form
</commit_message>
<xml_diff>
--- a/docs/tournaments/2019-z34-amsr-entry-form.docx
+++ b/docs/tournaments/2019-z34-amsr-entry-form.docx
@@ -46,7 +46,7 @@
             <v:imagedata r:id="rId7" o:title=""/>
             <w10:wrap type="through"/>
           </v:shape>
-          <o:OLEObject Type="Embed" ProgID="Word.Picture.8" ShapeID="Picture 1" DrawAspect="Content" ObjectID="_1614842668" r:id="rId8"/>
+          <o:OLEObject Type="Embed" ProgID="Word.Picture.8" ShapeID="Picture 1" DrawAspect="Content" ObjectID="_1615732612" r:id="rId8"/>
         </w:object>
       </w:r>
     </w:p>
@@ -3634,10 +3634,11 @@
     <w:p>
       <w:pPr>
         <w:rPr>
-          <w:rFonts w:ascii="Arial" w:eastAsia="Arial" w:hAnsi="Arial" w:cs="Arial"/>
+          <w:rFonts w:ascii="Arial" w:hAnsi="Arial"/>
           <w:b/>
           <w:bCs/>
           <w:color w:val="auto"/>
+          <w:u w:color="0070C0"/>
         </w:rPr>
       </w:pPr>
       <w:r>
@@ -3680,7 +3681,20 @@
         </w:rPr>
         <w:t xml:space="preserve">    </w:t>
       </w:r>
-      <w:r>
+      <w:hyperlink r:id="rId10" w:history="1">
+        <w:r>
+          <w:rPr>
+            <w:rStyle w:val="Hyperlink"/>
+            <w:rFonts w:ascii="Arial" w:hAnsi="Arial"/>
+            <w:b/>
+            <w:bCs/>
+          </w:rPr>
+          <w:t>zone4womenscommittee@gmail.com</w:t>
+        </w:r>
+      </w:hyperlink>
+    </w:p>
+    <w:p>
+      <w:pPr>
         <w:rPr>
           <w:rFonts w:ascii="Arial" w:hAnsi="Arial"/>
           <w:b/>
@@ -3688,8 +3702,17 @@
           <w:color w:val="auto"/>
           <w:u w:color="0070C0"/>
         </w:rPr>
-        <w:t>z</w:t>
-      </w:r>
+      </w:pPr>
+    </w:p>
+    <w:p>
+      <w:pPr>
+        <w:rPr>
+          <w:rFonts w:ascii="Arial" w:eastAsia="Arial" w:hAnsi="Arial" w:cs="Arial"/>
+          <w:b/>
+          <w:bCs/>
+          <w:color w:val="auto"/>
+        </w:rPr>
+      </w:pPr>
       <w:r>
         <w:rPr>
           <w:rFonts w:ascii="Arial" w:hAnsi="Arial"/>
@@ -3698,8 +3721,9 @@
           <w:color w:val="auto"/>
           <w:u w:color="0070C0"/>
         </w:rPr>
-        <w:t>one4</w:t>
-      </w:r>
+        <w:t>(If you e-</w:t>
+      </w:r>
+      <w:proofErr w:type="spellStart"/>
       <w:r>
         <w:rPr>
           <w:rFonts w:ascii="Arial" w:hAnsi="Arial"/>
@@ -3708,8 +3732,9 @@
           <w:color w:val="auto"/>
           <w:u w:color="0070C0"/>
         </w:rPr>
-        <w:t>womens</w:t>
-      </w:r>
+        <w:t>tranfer</w:t>
+      </w:r>
+      <w:proofErr w:type="spellEnd"/>
       <w:r>
         <w:rPr>
           <w:rFonts w:ascii="Arial" w:hAnsi="Arial"/>
@@ -3718,8 +3743,19 @@
           <w:color w:val="auto"/>
           <w:u w:color="0070C0"/>
         </w:rPr>
-        <w:t>c</w:t>
-      </w:r>
+        <w:t>, please email Sherry Work (</w:t>
+      </w:r>
+      <w:hyperlink r:id="rId11" w:history="1">
+        <w:r>
+          <w:rPr>
+            <w:rStyle w:val="Hyperlink"/>
+            <w:rFonts w:ascii="Arial" w:hAnsi="Arial"/>
+            <w:b/>
+            <w:bCs/>
+          </w:rPr>
+          <w:t>shwork@telus.net</w:t>
+        </w:r>
+      </w:hyperlink>
       <w:r>
         <w:rPr>
           <w:rFonts w:ascii="Arial" w:hAnsi="Arial"/>
@@ -3728,8 +3764,10 @@
           <w:color w:val="auto"/>
           <w:u w:color="0070C0"/>
         </w:rPr>
-        <w:t>ommittee@gmail.com</w:t>
-      </w:r>
+        <w:t>) the password, or make the answer to your question be something that she will know.  Examples of questions are, “What game do we play”, “What is my last name”.  If Sherry does not know the answer to your question, we cannot accept the e-transfer)</w:t>
+      </w:r>
+      <w:bookmarkStart w:id="0" w:name="_GoBack"/>
+      <w:bookmarkEnd w:id="0"/>
     </w:p>
     <w:p>
       <w:pPr>
@@ -3977,7 +4015,7 @@
         </w:rPr>
         <w:t xml:space="preserve">Please email </w:t>
       </w:r>
-      <w:hyperlink r:id="rId10" w:history="1">
+      <w:hyperlink r:id="rId12" w:history="1">
         <w:r>
           <w:rPr>
             <w:rStyle w:val="Hyperlink"/>
@@ -4018,8 +4056,6 @@
       <w:pPr>
         <w:jc w:val="center"/>
       </w:pPr>
-      <w:bookmarkStart w:id="0" w:name="_GoBack"/>
-      <w:bookmarkEnd w:id="0"/>
       <w:r>
         <w:rPr>
           <w:rFonts w:ascii="Arial" w:hAnsi="Arial"/>
@@ -4077,8 +4113,8 @@
       </w:r>
     </w:p>
     <w:sectPr>
-      <w:headerReference w:type="default" r:id="rId11"/>
-      <w:footerReference w:type="default" r:id="rId12"/>
+      <w:headerReference w:type="default" r:id="rId13"/>
+      <w:footerReference w:type="default" r:id="rId14"/>
       <w:pgSz w:w="12240" w:h="15840"/>
       <w:pgMar w:top="245" w:right="720" w:bottom="720" w:left="720" w:header="720" w:footer="720" w:gutter="0"/>
       <w:cols w:space="720"/>
@@ -8680,7 +8716,7 @@
   <w:num w:numId="21">
     <w:abstractNumId w:val="10"/>
     <w:lvlOverride w:ilvl="0">
-      <w:lvl w:ilvl="0" w:tplc="4E3258DA">
+      <w:lvl w:ilvl="0" w:tplc="2862A06A">
         <w:start w:val="1"/>
         <w:numFmt w:val="bullet"/>
         <w:lvlText w:val="•"/>
@@ -8711,7 +8747,7 @@
       </w:lvl>
     </w:lvlOverride>
     <w:lvlOverride w:ilvl="1">
-      <w:lvl w:ilvl="1" w:tplc="2284A8E6">
+      <w:lvl w:ilvl="1" w:tplc="A782D3CE">
         <w:start w:val="1"/>
         <w:numFmt w:val="bullet"/>
         <w:lvlText w:val="o"/>
@@ -8742,7 +8778,7 @@
       </w:lvl>
     </w:lvlOverride>
     <w:lvlOverride w:ilvl="2">
-      <w:lvl w:ilvl="2" w:tplc="F06CFA50">
+      <w:lvl w:ilvl="2" w:tplc="28FE25B2">
         <w:start w:val="1"/>
         <w:numFmt w:val="bullet"/>
         <w:lvlText w:val="▪"/>
@@ -8773,7 +8809,7 @@
       </w:lvl>
     </w:lvlOverride>
     <w:lvlOverride w:ilvl="3">
-      <w:lvl w:ilvl="3" w:tplc="5DBC5236">
+      <w:lvl w:ilvl="3" w:tplc="656687BA">
         <w:start w:val="1"/>
         <w:numFmt w:val="bullet"/>
         <w:lvlText w:val="•"/>
@@ -8804,7 +8840,7 @@
       </w:lvl>
     </w:lvlOverride>
     <w:lvlOverride w:ilvl="4">
-      <w:lvl w:ilvl="4" w:tplc="4822B236">
+      <w:lvl w:ilvl="4" w:tplc="4C829F6C">
         <w:start w:val="1"/>
         <w:numFmt w:val="bullet"/>
         <w:lvlText w:val="o"/>
@@ -8835,7 +8871,7 @@
       </w:lvl>
     </w:lvlOverride>
     <w:lvlOverride w:ilvl="5">
-      <w:lvl w:ilvl="5" w:tplc="3CCE1460">
+      <w:lvl w:ilvl="5" w:tplc="980EE474">
         <w:start w:val="1"/>
         <w:numFmt w:val="bullet"/>
         <w:lvlText w:val="▪"/>
@@ -8866,7 +8902,7 @@
       </w:lvl>
     </w:lvlOverride>
     <w:lvlOverride w:ilvl="6">
-      <w:lvl w:ilvl="6" w:tplc="1E807F34">
+      <w:lvl w:ilvl="6" w:tplc="F4EC9646">
         <w:start w:val="1"/>
         <w:numFmt w:val="bullet"/>
         <w:lvlText w:val="•"/>
@@ -8897,7 +8933,7 @@
       </w:lvl>
     </w:lvlOverride>
     <w:lvlOverride w:ilvl="7">
-      <w:lvl w:ilvl="7" w:tplc="54769A86">
+      <w:lvl w:ilvl="7" w:tplc="7A7454FA">
         <w:start w:val="1"/>
         <w:numFmt w:val="bullet"/>
         <w:lvlText w:val="o"/>
@@ -8928,7 +8964,7 @@
       </w:lvl>
     </w:lvlOverride>
     <w:lvlOverride w:ilvl="8">
-      <w:lvl w:ilvl="8" w:tplc="A05C89BA">
+      <w:lvl w:ilvl="8" w:tplc="58EE01FA">
         <w:start w:val="1"/>
         <w:numFmt w:val="bullet"/>
         <w:lvlText w:val="▪"/>
@@ -9571,6 +9607,18 @@
       <w:ind w:left="720"/>
       <w:contextualSpacing/>
     </w:pPr>
+  </w:style>
+  <w:style w:type="character" w:styleId="UnresolvedMention">
+    <w:name w:val="Unresolved Mention"/>
+    <w:basedOn w:val="DefaultParagraphFont"/>
+    <w:uiPriority w:val="99"/>
+    <w:semiHidden/>
+    <w:unhideWhenUsed/>
+    <w:rsid w:val="00543A58"/>
+    <w:rPr>
+      <w:color w:val="605E5C"/>
+      <w:shd w:val="clear" w:color="auto" w:fill="E1DFDD"/>
+    </w:rPr>
   </w:style>
 </w:styles>
 </file>

</xml_diff>

<commit_message>
SW modified amsr entry form
</commit_message>
<xml_diff>
--- a/docs/tournaments/2019-z34-amsr-entry-form.docx
+++ b/docs/tournaments/2019-z34-amsr-entry-form.docx
@@ -46,7 +46,7 @@
             <v:imagedata r:id="rId7" o:title=""/>
             <w10:wrap type="through"/>
           </v:shape>
-          <o:OLEObject Type="Embed" ProgID="Word.Picture.8" ShapeID="Picture 1" DrawAspect="Content" ObjectID="_1615732612" r:id="rId8"/>
+          <o:OLEObject Type="Embed" ProgID="Word.Picture.8" ShapeID="Picture 1" DrawAspect="Content" ObjectID="_1615734197" r:id="rId8"/>
         </w:object>
       </w:r>
     </w:p>
@@ -3422,12 +3422,77 @@
     </w:p>
     <w:p>
       <w:pPr>
+        <w:ind w:firstLine="720"/>
         <w:rPr>
           <w:rFonts w:ascii="Arial" w:eastAsia="Arial" w:hAnsi="Arial" w:cs="Arial"/>
           <w:b/>
           <w:bCs/>
-        </w:rPr>
-      </w:pPr>
+          <w:sz w:val="22"/>
+          <w:szCs w:val="22"/>
+        </w:rPr>
+      </w:pPr>
+      <w:bookmarkStart w:id="0" w:name="_GoBack"/>
+      <w:bookmarkEnd w:id="0"/>
+      <w:r>
+        <w:rPr>
+          <w:rFonts w:ascii="Arial" w:hAnsi="Arial"/>
+          <w:b/>
+          <w:bCs/>
+          <w:sz w:val="22"/>
+          <w:szCs w:val="22"/>
+        </w:rPr>
+        <w:t>B</w:t>
+      </w:r>
+      <w:r>
+        <w:rPr>
+          <w:rFonts w:ascii="Arial" w:hAnsi="Arial"/>
+          <w:b/>
+          <w:bCs/>
+          <w:sz w:val="22"/>
+          <w:szCs w:val="22"/>
+        </w:rPr>
+        <w:t>C Women’s Amateur Championship:   Nanaimo</w:t>
+      </w:r>
+      <w:r>
+        <w:rPr>
+          <w:rFonts w:ascii="Arial" w:hAnsi="Arial"/>
+          <w:b/>
+          <w:bCs/>
+          <w:sz w:val="22"/>
+          <w:szCs w:val="22"/>
+        </w:rPr>
+        <w:t xml:space="preserve"> Golf Club</w:t>
+      </w:r>
+      <w:r>
+        <w:rPr>
+          <w:rFonts w:ascii="Arial" w:hAnsi="Arial"/>
+          <w:b/>
+          <w:bCs/>
+          <w:sz w:val="22"/>
+          <w:szCs w:val="22"/>
+        </w:rPr>
+        <w:t xml:space="preserve">, Nanaimo                 </w:t>
+      </w:r>
+      <w:r>
+        <w:rPr>
+          <w:rFonts w:ascii="Arial" w:hAnsi="Arial"/>
+          <w:b/>
+          <w:bCs/>
+          <w:sz w:val="22"/>
+          <w:szCs w:val="22"/>
+        </w:rPr>
+        <w:t>Ju</w:t>
+      </w:r>
+      <w:r>
+        <w:rPr>
+          <w:rFonts w:ascii="Arial" w:hAnsi="Arial"/>
+          <w:b/>
+          <w:bCs/>
+          <w:sz w:val="22"/>
+          <w:szCs w:val="22"/>
+        </w:rPr>
+        <w:t>ly 9-12, 2019</w:t>
+      </w:r>
     </w:p>
     <w:p>
       <w:pPr>
@@ -3448,7 +3513,7 @@
           <w:sz w:val="22"/>
           <w:szCs w:val="22"/>
         </w:rPr>
-        <w:t>B</w:t>
+        <w:t xml:space="preserve">BC Senior Women’s Championship:      </w:t>
       </w:r>
       <w:r>
         <w:rPr>
@@ -3458,7 +3523,7 @@
           <w:sz w:val="22"/>
           <w:szCs w:val="22"/>
         </w:rPr>
-        <w:t>C Women’s Amateur Championship:   Nanaimo</w:t>
+        <w:t>St. Eugene’s</w:t>
       </w:r>
       <w:r>
         <w:rPr>
@@ -3468,7 +3533,7 @@
           <w:sz w:val="22"/>
           <w:szCs w:val="22"/>
         </w:rPr>
-        <w:t xml:space="preserve"> Golf Club</w:t>
+        <w:t xml:space="preserve"> Golf Resort, Cranbrook     </w:t>
       </w:r>
       <w:r>
         <w:rPr>
@@ -3478,7 +3543,7 @@
           <w:sz w:val="22"/>
           <w:szCs w:val="22"/>
         </w:rPr>
-        <w:t xml:space="preserve">, Nanaimo                 </w:t>
+        <w:t>Jun</w:t>
       </w:r>
       <w:r>
         <w:rPr>
@@ -3488,95 +3553,270 @@
           <w:sz w:val="22"/>
           <w:szCs w:val="22"/>
         </w:rPr>
-        <w:t>Ju</w:t>
-      </w:r>
-      <w:r>
-        <w:rPr>
-          <w:rFonts w:ascii="Arial" w:hAnsi="Arial"/>
-          <w:b/>
-          <w:bCs/>
-          <w:sz w:val="22"/>
-          <w:szCs w:val="22"/>
-        </w:rPr>
-        <w:t>ly 9-12, 2019</w:t>
+        <w:t>e 11-13, 2019</w:t>
       </w:r>
     </w:p>
     <w:p>
       <w:pPr>
-        <w:ind w:firstLine="720"/>
         <w:rPr>
           <w:rFonts w:ascii="Arial" w:eastAsia="Arial" w:hAnsi="Arial" w:cs="Arial"/>
           <w:b/>
           <w:bCs/>
-          <w:sz w:val="22"/>
-          <w:szCs w:val="22"/>
-        </w:rPr>
-      </w:pPr>
-      <w:r>
-        <w:rPr>
-          <w:rFonts w:ascii="Arial" w:hAnsi="Arial"/>
-          <w:b/>
-          <w:bCs/>
-          <w:sz w:val="22"/>
-          <w:szCs w:val="22"/>
-        </w:rPr>
-        <w:t xml:space="preserve">BC Senior Women’s Championship:      </w:t>
-      </w:r>
-      <w:r>
-        <w:rPr>
-          <w:rFonts w:ascii="Arial" w:hAnsi="Arial"/>
-          <w:b/>
-          <w:bCs/>
-          <w:sz w:val="22"/>
-          <w:szCs w:val="22"/>
-        </w:rPr>
-        <w:t>St. Eugene’s</w:t>
-      </w:r>
-      <w:r>
-        <w:rPr>
-          <w:rFonts w:ascii="Arial" w:hAnsi="Arial"/>
-          <w:b/>
-          <w:bCs/>
-          <w:sz w:val="22"/>
-          <w:szCs w:val="22"/>
-        </w:rPr>
-        <w:t xml:space="preserve"> Golf Resort, Cranbrook     </w:t>
-      </w:r>
-      <w:r>
-        <w:rPr>
-          <w:rFonts w:ascii="Arial" w:hAnsi="Arial"/>
-          <w:b/>
-          <w:bCs/>
-          <w:sz w:val="22"/>
-          <w:szCs w:val="22"/>
-        </w:rPr>
-        <w:t>Jun</w:t>
-      </w:r>
-      <w:r>
-        <w:rPr>
-          <w:rFonts w:ascii="Arial" w:hAnsi="Arial"/>
-          <w:b/>
-          <w:bCs/>
-          <w:sz w:val="22"/>
-          <w:szCs w:val="22"/>
-        </w:rPr>
-        <w:t>e 11-13, 2019</w:t>
-      </w:r>
+          <w:sz w:val="28"/>
+          <w:szCs w:val="28"/>
+        </w:rPr>
+      </w:pPr>
     </w:p>
     <w:p>
       <w:pPr>
         <w:rPr>
-          <w:rFonts w:ascii="Arial" w:eastAsia="Arial" w:hAnsi="Arial" w:cs="Arial"/>
-          <w:b/>
-          <w:bCs/>
-          <w:sz w:val="28"/>
-          <w:szCs w:val="28"/>
-        </w:rPr>
-      </w:pPr>
+          <w:rFonts w:ascii="Arial" w:hAnsi="Arial"/>
+          <w:b/>
+          <w:bCs/>
+          <w:color w:val="0070C0"/>
+          <w:u w:color="0070C0"/>
+        </w:rPr>
+      </w:pPr>
+      <w:r>
+        <w:rPr>
+          <w:rFonts w:ascii="Arial" w:hAnsi="Arial"/>
+          <w:b/>
+          <w:bCs/>
+        </w:rPr>
+        <w:t>Please make cheques</w:t>
+      </w:r>
+      <w:r>
+        <w:rPr>
+          <w:rFonts w:ascii="Arial" w:hAnsi="Arial"/>
+          <w:b/>
+          <w:bCs/>
+        </w:rPr>
+        <w:t xml:space="preserve"> payable to:</w:t>
+      </w:r>
+      <w:proofErr w:type="gramStart"/>
+      <w:r>
+        <w:rPr>
+          <w:rFonts w:ascii="Arial" w:hAnsi="Arial"/>
+          <w:b/>
+          <w:bCs/>
+        </w:rPr>
+        <w:t xml:space="preserve">   </w:t>
+      </w:r>
+      <w:r>
+        <w:rPr>
+          <w:rFonts w:ascii="Arial" w:hAnsi="Arial"/>
+          <w:b/>
+          <w:bCs/>
+          <w:color w:val="0070C0"/>
+          <w:u w:color="0070C0"/>
+        </w:rPr>
+        <w:t>“</w:t>
+      </w:r>
+      <w:proofErr w:type="gramEnd"/>
+      <w:r>
+        <w:rPr>
+          <w:rFonts w:ascii="Arial" w:hAnsi="Arial"/>
+          <w:b/>
+          <w:bCs/>
+          <w:color w:val="0070C0"/>
+          <w:u w:val="single" w:color="0070C0"/>
+        </w:rPr>
+        <w:t>Zone 4 Women’s Committee</w:t>
+      </w:r>
+      <w:r>
+        <w:rPr>
+          <w:rFonts w:ascii="Arial" w:hAnsi="Arial"/>
+          <w:b/>
+          <w:bCs/>
+          <w:color w:val="0070C0"/>
+          <w:u w:color="0070C0"/>
+        </w:rPr>
+        <w:t>”</w:t>
+      </w:r>
     </w:p>
     <w:p>
       <w:pPr>
         <w:rPr>
+          <w:rFonts w:ascii="Arial" w:eastAsia="Arial" w:hAnsi="Arial" w:cs="Arial"/>
+          <w:b/>
+          <w:bCs/>
+        </w:rPr>
+      </w:pPr>
+      <w:r>
+        <w:rPr>
+          <w:rFonts w:ascii="Arial" w:hAnsi="Arial"/>
+          <w:b/>
+          <w:bCs/>
+        </w:rPr>
+        <w:t xml:space="preserve">Enclose completed Entry form and cheque and mail to:  </w:t>
+      </w:r>
+    </w:p>
+    <w:p>
+      <w:pPr>
+        <w:rPr>
+          <w:rFonts w:ascii="Arial" w:eastAsia="Arial" w:hAnsi="Arial" w:cs="Arial"/>
+          <w:b/>
+          <w:bCs/>
+        </w:rPr>
+      </w:pPr>
+      <w:r>
+        <w:rPr>
+          <w:rFonts w:ascii="Arial" w:eastAsia="Arial" w:hAnsi="Arial" w:cs="Arial"/>
+          <w:b/>
+          <w:bCs/>
+        </w:rPr>
+        <w:tab/>
+      </w:r>
+      <w:r>
+        <w:rPr>
+          <w:b/>
+          <w:bCs/>
+          <w:sz w:val="28"/>
+          <w:szCs w:val="28"/>
+        </w:rPr>
+        <w:t>Virginia Astell</w:t>
+      </w:r>
+      <w:r>
+        <w:rPr>
+          <w:rFonts w:ascii="Arial" w:eastAsia="Arial" w:hAnsi="Arial" w:cs="Arial"/>
+          <w:b/>
+          <w:bCs/>
+        </w:rPr>
+        <w:tab/>
+      </w:r>
+      <w:r>
+        <w:rPr>
+          <w:rFonts w:ascii="Arial" w:eastAsia="Arial" w:hAnsi="Arial" w:cs="Arial"/>
+          <w:b/>
+          <w:bCs/>
+        </w:rPr>
+        <w:tab/>
+      </w:r>
+      <w:r>
+        <w:rPr>
+          <w:rFonts w:ascii="Arial" w:eastAsia="Arial" w:hAnsi="Arial" w:cs="Arial"/>
+          <w:b/>
+          <w:bCs/>
+        </w:rPr>
+        <w:tab/>
+      </w:r>
+      <w:r>
+        <w:rPr>
+          <w:rFonts w:ascii="Arial" w:eastAsia="Arial" w:hAnsi="Arial" w:cs="Arial"/>
+          <w:b/>
+          <w:bCs/>
+        </w:rPr>
+        <w:tab/>
+        <w:t xml:space="preserve">Phone: </w:t>
+      </w:r>
+      <w:r>
+        <w:rPr>
+          <w:rFonts w:ascii="Arial" w:hAnsi="Arial"/>
+          <w:b/>
+          <w:bCs/>
+        </w:rPr>
+        <w:t xml:space="preserve">(604) 263-8581 </w:t>
+      </w:r>
+    </w:p>
+    <w:p>
+      <w:pPr>
+        <w:rPr>
+          <w:rFonts w:ascii="Arial" w:hAnsi="Arial"/>
+          <w:b/>
+          <w:bCs/>
+        </w:rPr>
+      </w:pPr>
+      <w:r>
+        <w:rPr>
+          <w:rFonts w:ascii="Arial" w:hAnsi="Arial"/>
+          <w:b/>
+          <w:bCs/>
+        </w:rPr>
+        <w:tab/>
+        <w:t>112 – 4101 Yew St.</w:t>
+      </w:r>
+      <w:r>
+        <w:rPr>
+          <w:rFonts w:ascii="Arial" w:eastAsia="Arial" w:hAnsi="Arial" w:cs="Arial"/>
+          <w:b/>
+          <w:bCs/>
+        </w:rPr>
+        <w:tab/>
+      </w:r>
+      <w:r>
+        <w:rPr>
+          <w:rFonts w:ascii="Arial" w:eastAsia="Arial" w:hAnsi="Arial" w:cs="Arial"/>
+          <w:b/>
+          <w:bCs/>
+        </w:rPr>
+        <w:tab/>
+      </w:r>
+      <w:r>
+        <w:rPr>
+          <w:rFonts w:ascii="Arial" w:hAnsi="Arial"/>
+          <w:b/>
+          <w:bCs/>
+        </w:rPr>
+        <w:t xml:space="preserve">                      Email:  vastell@shaw.ca</w:t>
+      </w:r>
+    </w:p>
+    <w:p>
+      <w:pPr>
+        <w:rPr>
+          <w:rFonts w:ascii="Arial" w:hAnsi="Arial"/>
+          <w:b/>
+          <w:bCs/>
+        </w:rPr>
+      </w:pPr>
+      <w:r>
+        <w:rPr>
+          <w:rFonts w:ascii="Arial" w:hAnsi="Arial"/>
+          <w:b/>
+          <w:bCs/>
+        </w:rPr>
+        <w:tab/>
+        <w:t>Vancouver, BC    V6L 3B7</w:t>
+      </w:r>
+    </w:p>
+    <w:p>
+      <w:pPr>
+        <w:rPr>
+          <w:rFonts w:ascii="Arial" w:eastAsia="Arial" w:hAnsi="Arial" w:cs="Arial"/>
+          <w:b/>
+          <w:bCs/>
+        </w:rPr>
+      </w:pPr>
+      <w:r>
+        <w:rPr>
+          <w:rFonts w:ascii="Arial" w:hAnsi="Arial"/>
+          <w:b/>
+          <w:bCs/>
+        </w:rPr>
+        <w:t xml:space="preserve">Please email </w:t>
+      </w:r>
+      <w:hyperlink r:id="rId10" w:history="1">
+        <w:r>
+          <w:rPr>
+            <w:rStyle w:val="Hyperlink"/>
+            <w:rFonts w:ascii="Arial" w:hAnsi="Arial"/>
+            <w:b/>
+            <w:bCs/>
+          </w:rPr>
+          <w:t>vastell@shaw.ca</w:t>
+        </w:r>
+      </w:hyperlink>
+      <w:r>
+        <w:rPr>
+          <w:rFonts w:ascii="Arial" w:hAnsi="Arial"/>
+          <w:b/>
+          <w:bCs/>
+        </w:rPr>
+        <w:t xml:space="preserve">  to confirm that you mailed your registration.</w:t>
+      </w:r>
+    </w:p>
+    <w:p>
+      <w:pPr>
+        <w:rPr>
           <w:rFonts w:ascii="Arial" w:hAnsi="Arial"/>
           <w:b/>
           <w:bCs/>
@@ -3584,22 +3824,17 @@
           <w:u w:color="0070C0"/>
         </w:rPr>
       </w:pPr>
-      <w:r>
-        <w:rPr>
-          <w:rFonts w:ascii="Arial" w:hAnsi="Arial"/>
-          <w:b/>
-          <w:bCs/>
-        </w:rPr>
-        <w:t>Please make cheques</w:t>
-      </w:r>
-      <w:r>
-        <w:rPr>
-          <w:rFonts w:ascii="Arial" w:hAnsi="Arial"/>
-          <w:b/>
-          <w:bCs/>
-        </w:rPr>
-        <w:t xml:space="preserve"> payable to:   </w:t>
-      </w:r>
+    </w:p>
+    <w:p>
+      <w:pPr>
+        <w:rPr>
+          <w:rFonts w:ascii="Arial" w:hAnsi="Arial"/>
+          <w:b/>
+          <w:bCs/>
+          <w:color w:val="auto"/>
+          <w:u w:color="0070C0"/>
+        </w:rPr>
+      </w:pPr>
       <w:r>
         <w:rPr>
           <w:rFonts w:ascii="Arial" w:hAnsi="Arial"/>
@@ -3608,31 +3843,9 @@
           <w:color w:val="0070C0"/>
           <w:u w:color="0070C0"/>
         </w:rPr>
-        <w:t>“</w:t>
-      </w:r>
-      <w:r>
-        <w:rPr>
-          <w:rFonts w:ascii="Arial" w:hAnsi="Arial"/>
-          <w:b/>
-          <w:bCs/>
-          <w:color w:val="0070C0"/>
-          <w:u w:val="single" w:color="0070C0"/>
-        </w:rPr>
-        <w:t>Zone 4 Women’s Committee</w:t>
-      </w:r>
-      <w:r>
-        <w:rPr>
-          <w:rFonts w:ascii="Arial" w:hAnsi="Arial"/>
-          <w:b/>
-          <w:bCs/>
-          <w:color w:val="0070C0"/>
-          <w:u w:color="0070C0"/>
-        </w:rPr>
-        <w:t>”</w:t>
-      </w:r>
-    </w:p>
-    <w:p>
-      <w:pPr>
+        <w:t xml:space="preserve">     </w:t>
+      </w:r>
+      <w:r>
         <w:rPr>
           <w:rFonts w:ascii="Arial" w:hAnsi="Arial"/>
           <w:b/>
@@ -3640,16 +3853,7 @@
           <w:color w:val="auto"/>
           <w:u w:color="0070C0"/>
         </w:rPr>
-      </w:pPr>
-      <w:r>
-        <w:rPr>
-          <w:rFonts w:ascii="Arial" w:hAnsi="Arial"/>
-          <w:b/>
-          <w:bCs/>
-          <w:color w:val="0070C0"/>
-          <w:u w:color="0070C0"/>
-        </w:rPr>
-        <w:t xml:space="preserve">     </w:t>
+        <w:t>Or e-transfer y</w:t>
       </w:r>
       <w:r>
         <w:rPr>
@@ -3659,7 +3863,7 @@
           <w:color w:val="auto"/>
           <w:u w:color="0070C0"/>
         </w:rPr>
-        <w:t>Or e-transfer y</w:t>
+        <w:t>our entry fee to:</w:t>
       </w:r>
       <w:r>
         <w:rPr>
@@ -3669,19 +3873,9 @@
           <w:color w:val="auto"/>
           <w:u w:color="0070C0"/>
         </w:rPr>
-        <w:t>our entry fee to:</w:t>
-      </w:r>
-      <w:r>
-        <w:rPr>
-          <w:rFonts w:ascii="Arial" w:hAnsi="Arial"/>
-          <w:b/>
-          <w:bCs/>
-          <w:color w:val="auto"/>
-          <w:u w:color="0070C0"/>
-        </w:rPr>
         <w:t xml:space="preserve">    </w:t>
       </w:r>
-      <w:hyperlink r:id="rId10" w:history="1">
+      <w:hyperlink r:id="rId11" w:history="1">
         <w:r>
           <w:rPr>
             <w:rStyle w:val="Hyperlink"/>
@@ -3696,23 +3890,23 @@
     <w:p>
       <w:pPr>
         <w:rPr>
+          <w:rFonts w:ascii="Arial" w:eastAsia="Arial" w:hAnsi="Arial" w:cs="Arial"/>
+          <w:b/>
+          <w:bCs/>
+          <w:color w:val="auto"/>
+        </w:rPr>
+      </w:pPr>
+      <w:r>
+        <w:rPr>
           <w:rFonts w:ascii="Arial" w:hAnsi="Arial"/>
           <w:b/>
           <w:bCs/>
           <w:color w:val="auto"/>
           <w:u w:color="0070C0"/>
         </w:rPr>
-      </w:pPr>
-    </w:p>
-    <w:p>
-      <w:pPr>
-        <w:rPr>
-          <w:rFonts w:ascii="Arial" w:eastAsia="Arial" w:hAnsi="Arial" w:cs="Arial"/>
-          <w:b/>
-          <w:bCs/>
-          <w:color w:val="auto"/>
-        </w:rPr>
-      </w:pPr>
+        <w:t>(If you e-</w:t>
+      </w:r>
+      <w:proofErr w:type="spellStart"/>
       <w:r>
         <w:rPr>
           <w:rFonts w:ascii="Arial" w:hAnsi="Arial"/>
@@ -3721,9 +3915,9 @@
           <w:color w:val="auto"/>
           <w:u w:color="0070C0"/>
         </w:rPr>
-        <w:t>(If you e-</w:t>
-      </w:r>
-      <w:proofErr w:type="spellStart"/>
+        <w:t>tranfer</w:t>
+      </w:r>
+      <w:proofErr w:type="spellEnd"/>
       <w:r>
         <w:rPr>
           <w:rFonts w:ascii="Arial" w:hAnsi="Arial"/>
@@ -3732,20 +3926,9 @@
           <w:color w:val="auto"/>
           <w:u w:color="0070C0"/>
         </w:rPr>
-        <w:t>tranfer</w:t>
-      </w:r>
-      <w:proofErr w:type="spellEnd"/>
-      <w:r>
-        <w:rPr>
-          <w:rFonts w:ascii="Arial" w:hAnsi="Arial"/>
-          <w:b/>
-          <w:bCs/>
-          <w:color w:val="auto"/>
-          <w:u w:color="0070C0"/>
-        </w:rPr>
         <w:t>, please email Sherry Work (</w:t>
       </w:r>
-      <w:hyperlink r:id="rId11" w:history="1">
+      <w:hyperlink r:id="rId12" w:history="1">
         <w:r>
           <w:rPr>
             <w:rStyle w:val="Hyperlink"/>
@@ -3766,290 +3949,156 @@
         </w:rPr>
         <w:t>) the password, or make the answer to your question be something that she will know.  Examples of questions are, “What game do we play”, “What is my last name”.  If Sherry does not know the answer to your question, we cannot accept the e-transfer)</w:t>
       </w:r>
-      <w:bookmarkStart w:id="0" w:name="_GoBack"/>
-      <w:bookmarkEnd w:id="0"/>
+      <w:r>
+        <w:rPr>
+          <w:rFonts w:ascii="Arial" w:hAnsi="Arial"/>
+          <w:b/>
+          <w:bCs/>
+        </w:rPr>
+        <w:t xml:space="preserve">    </w:t>
+      </w:r>
     </w:p>
     <w:p>
       <w:pPr>
-        <w:rPr>
-          <w:rFonts w:ascii="Arial" w:eastAsia="Arial" w:hAnsi="Arial" w:cs="Arial"/>
-          <w:b/>
-          <w:bCs/>
+        <w:jc w:val="center"/>
+        <w:rPr>
+          <w:rFonts w:ascii="Arial" w:hAnsi="Arial"/>
+          <w:b/>
+          <w:bCs/>
+          <w:color w:val="F12922"/>
+          <w:sz w:val="28"/>
+          <w:szCs w:val="28"/>
         </w:rPr>
       </w:pPr>
     </w:p>
     <w:p>
       <w:pPr>
         <w:rPr>
-          <w:rFonts w:ascii="Arial" w:eastAsia="Arial" w:hAnsi="Arial" w:cs="Arial"/>
-          <w:b/>
-          <w:bCs/>
-        </w:rPr>
-      </w:pPr>
-      <w:r>
-        <w:rPr>
-          <w:rFonts w:ascii="Arial" w:hAnsi="Arial"/>
-          <w:b/>
-          <w:bCs/>
-        </w:rPr>
-        <w:t xml:space="preserve">Enclose completed Entry form and cheque and mail to:  </w:t>
+          <w:rFonts w:ascii="Arial" w:hAnsi="Arial"/>
+          <w:b/>
+          <w:bCs/>
+          <w:color w:val="F12922"/>
+          <w:sz w:val="28"/>
+          <w:szCs w:val="28"/>
+        </w:rPr>
+      </w:pPr>
+      <w:r>
+        <w:rPr>
+          <w:rFonts w:ascii="Arial" w:hAnsi="Arial"/>
+          <w:b/>
+          <w:bCs/>
+          <w:color w:val="F12922"/>
+          <w:sz w:val="28"/>
+          <w:szCs w:val="28"/>
+        </w:rPr>
+        <w:t xml:space="preserve">Check one: Mailed Cheque &amp; Entry </w:t>
+      </w:r>
+      <w:proofErr w:type="gramStart"/>
+      <w:r>
+        <w:rPr>
+          <w:rFonts w:ascii="Arial" w:hAnsi="Arial"/>
+          <w:b/>
+          <w:bCs/>
+          <w:color w:val="F12922"/>
+          <w:sz w:val="28"/>
+          <w:szCs w:val="28"/>
+        </w:rPr>
+        <w:t xml:space="preserve">Form  </w:t>
+      </w:r>
+      <w:r>
+        <w:rPr>
+          <w:rFonts w:ascii="Arial" w:hAnsi="Arial"/>
+          <w:b/>
+          <w:bCs/>
+          <w:color w:val="F12922"/>
+          <w:sz w:val="28"/>
+          <w:szCs w:val="28"/>
+        </w:rPr>
+        <w:tab/>
+      </w:r>
+      <w:proofErr w:type="gramEnd"/>
+      <w:r>
+        <w:rPr>
+          <w:rFonts w:ascii="Arial" w:hAnsi="Arial"/>
+          <w:b/>
+          <w:bCs/>
+          <w:color w:val="F12922"/>
+          <w:sz w:val="28"/>
+          <w:szCs w:val="28"/>
+        </w:rPr>
+        <w:tab/>
+        <w:t>________</w:t>
       </w:r>
     </w:p>
     <w:p>
       <w:pPr>
         <w:rPr>
-          <w:rFonts w:ascii="Arial" w:eastAsia="Arial" w:hAnsi="Arial" w:cs="Arial"/>
-          <w:b/>
-          <w:bCs/>
-        </w:rPr>
-      </w:pPr>
-      <w:r>
-        <w:rPr>
-          <w:rFonts w:ascii="Arial" w:eastAsia="Arial" w:hAnsi="Arial" w:cs="Arial"/>
-          <w:b/>
-          <w:bCs/>
+          <w:rFonts w:ascii="Arial" w:hAnsi="Arial"/>
+          <w:b/>
+          <w:bCs/>
+          <w:color w:val="F12922"/>
+          <w:sz w:val="28"/>
+          <w:szCs w:val="28"/>
+        </w:rPr>
+      </w:pPr>
+      <w:r>
+        <w:rPr>
+          <w:rFonts w:ascii="Arial" w:hAnsi="Arial"/>
+          <w:b/>
+          <w:bCs/>
+          <w:color w:val="F12922"/>
+          <w:sz w:val="28"/>
+          <w:szCs w:val="28"/>
         </w:rPr>
         <w:tab/>
       </w:r>
       <w:r>
         <w:rPr>
-          <w:b/>
-          <w:bCs/>
-          <w:sz w:val="28"/>
-          <w:szCs w:val="28"/>
-        </w:rPr>
-        <w:t>Virginia Astell</w:t>
-      </w:r>
-      <w:r>
-        <w:rPr>
-          <w:rFonts w:ascii="Arial" w:eastAsia="Arial" w:hAnsi="Arial" w:cs="Arial"/>
-          <w:b/>
-          <w:bCs/>
+          <w:rFonts w:ascii="Arial" w:hAnsi="Arial"/>
+          <w:b/>
+          <w:bCs/>
+          <w:color w:val="F12922"/>
+          <w:sz w:val="28"/>
+          <w:szCs w:val="28"/>
         </w:rPr>
         <w:tab/>
-      </w:r>
-      <w:r>
-        <w:rPr>
-          <w:rFonts w:ascii="Arial" w:eastAsia="Arial" w:hAnsi="Arial" w:cs="Arial"/>
-          <w:b/>
-          <w:bCs/>
+        <w:t xml:space="preserve">  e-</w:t>
+      </w:r>
+      <w:proofErr w:type="spellStart"/>
+      <w:r>
+        <w:rPr>
+          <w:rFonts w:ascii="Arial" w:hAnsi="Arial"/>
+          <w:b/>
+          <w:bCs/>
+          <w:color w:val="F12922"/>
+          <w:sz w:val="28"/>
+          <w:szCs w:val="28"/>
+        </w:rPr>
+        <w:t>tranfer</w:t>
+      </w:r>
+      <w:proofErr w:type="spellEnd"/>
+      <w:r>
+        <w:rPr>
+          <w:rFonts w:ascii="Arial" w:hAnsi="Arial"/>
+          <w:b/>
+          <w:bCs/>
+          <w:color w:val="F12922"/>
+          <w:sz w:val="28"/>
+          <w:szCs w:val="28"/>
+        </w:rPr>
+        <w:t xml:space="preserve"> &amp; emailed Entry Form</w:t>
+      </w:r>
+      <w:r>
+        <w:rPr>
+          <w:rFonts w:ascii="Arial" w:hAnsi="Arial"/>
+          <w:b/>
+          <w:bCs/>
+          <w:color w:val="F12922"/>
+          <w:sz w:val="28"/>
+          <w:szCs w:val="28"/>
         </w:rPr>
         <w:tab/>
-      </w:r>
-      <w:r>
-        <w:rPr>
-          <w:rFonts w:ascii="Arial" w:eastAsia="Arial" w:hAnsi="Arial" w:cs="Arial"/>
-          <w:b/>
-          <w:bCs/>
-        </w:rPr>
-        <w:tab/>
-      </w:r>
-      <w:r>
-        <w:rPr>
-          <w:rFonts w:ascii="Arial" w:eastAsia="Arial" w:hAnsi="Arial" w:cs="Arial"/>
-          <w:b/>
-          <w:bCs/>
-        </w:rPr>
-        <w:tab/>
-      </w:r>
-      <w:r>
-        <w:rPr>
-          <w:rFonts w:ascii="Arial" w:eastAsia="Arial" w:hAnsi="Arial" w:cs="Arial"/>
-          <w:b/>
-          <w:bCs/>
-        </w:rPr>
-        <w:t xml:space="preserve">Phone: </w:t>
-      </w:r>
-      <w:r>
-        <w:rPr>
-          <w:rFonts w:ascii="Arial" w:hAnsi="Arial"/>
-          <w:b/>
-          <w:bCs/>
-        </w:rPr>
-        <w:t xml:space="preserve">(604) </w:t>
-      </w:r>
-      <w:r>
-        <w:rPr>
-          <w:rFonts w:ascii="Arial" w:hAnsi="Arial"/>
-          <w:b/>
-          <w:bCs/>
-        </w:rPr>
-        <w:t>263-8581</w:t>
-      </w:r>
-      <w:r>
-        <w:rPr>
-          <w:rFonts w:ascii="Arial" w:hAnsi="Arial"/>
-          <w:b/>
-          <w:bCs/>
-        </w:rPr>
-        <w:t xml:space="preserve"> </w:t>
-      </w:r>
-    </w:p>
-    <w:p>
-      <w:pPr>
-        <w:rPr>
-          <w:rFonts w:ascii="Arial" w:hAnsi="Arial"/>
-          <w:b/>
-          <w:bCs/>
-        </w:rPr>
-      </w:pPr>
-      <w:r>
-        <w:rPr>
-          <w:rFonts w:ascii="Arial" w:hAnsi="Arial"/>
-          <w:b/>
-          <w:bCs/>
-        </w:rPr>
-        <w:tab/>
-      </w:r>
-      <w:r>
-        <w:rPr>
-          <w:rFonts w:ascii="Arial" w:hAnsi="Arial"/>
-          <w:b/>
-          <w:bCs/>
-        </w:rPr>
-        <w:t>112 – 4101 Yew St.</w:t>
-      </w:r>
-      <w:r>
-        <w:rPr>
-          <w:rFonts w:ascii="Arial" w:eastAsia="Arial" w:hAnsi="Arial" w:cs="Arial"/>
-          <w:b/>
-          <w:bCs/>
-        </w:rPr>
-        <w:tab/>
-      </w:r>
-      <w:r>
-        <w:rPr>
-          <w:rFonts w:ascii="Arial" w:eastAsia="Arial" w:hAnsi="Arial" w:cs="Arial"/>
-          <w:b/>
-          <w:bCs/>
-        </w:rPr>
-        <w:tab/>
-      </w:r>
-      <w:r>
-        <w:rPr>
-          <w:rFonts w:ascii="Arial" w:hAnsi="Arial"/>
-          <w:b/>
-          <w:bCs/>
-        </w:rPr>
-        <w:t xml:space="preserve">           </w:t>
-      </w:r>
-      <w:r>
-        <w:rPr>
-          <w:rFonts w:ascii="Arial" w:hAnsi="Arial"/>
-          <w:b/>
-          <w:bCs/>
-        </w:rPr>
-        <w:t xml:space="preserve">           </w:t>
-      </w:r>
-      <w:r>
-        <w:rPr>
-          <w:rFonts w:ascii="Arial" w:hAnsi="Arial"/>
-          <w:b/>
-          <w:bCs/>
-        </w:rPr>
-        <w:t xml:space="preserve">Email:  </w:t>
-      </w:r>
-      <w:r>
-        <w:rPr>
-          <w:rFonts w:ascii="Arial" w:hAnsi="Arial"/>
-          <w:b/>
-          <w:bCs/>
-        </w:rPr>
-        <w:t>vastell@shaw.ca</w:t>
-      </w:r>
-    </w:p>
-    <w:p>
-      <w:pPr>
-        <w:rPr>
-          <w:rFonts w:ascii="Arial" w:hAnsi="Arial"/>
-          <w:b/>
-          <w:bCs/>
-        </w:rPr>
-      </w:pPr>
-      <w:r>
-        <w:rPr>
-          <w:rFonts w:ascii="Arial" w:hAnsi="Arial"/>
-          <w:b/>
-          <w:bCs/>
-        </w:rPr>
-        <w:tab/>
-      </w:r>
-      <w:r>
-        <w:rPr>
-          <w:rFonts w:ascii="Arial" w:hAnsi="Arial"/>
-          <w:b/>
-          <w:bCs/>
-        </w:rPr>
-        <w:t>Vancouver, BC</w:t>
-      </w:r>
-      <w:r>
-        <w:rPr>
-          <w:rFonts w:ascii="Arial" w:hAnsi="Arial"/>
-          <w:b/>
-          <w:bCs/>
-        </w:rPr>
-        <w:t xml:space="preserve">    </w:t>
-      </w:r>
-      <w:r>
-        <w:rPr>
-          <w:rFonts w:ascii="Arial" w:hAnsi="Arial"/>
-          <w:b/>
-          <w:bCs/>
-        </w:rPr>
-        <w:t>V6L 3B7</w:t>
-      </w:r>
-    </w:p>
-    <w:p>
-      <w:pPr>
-        <w:rPr>
-          <w:rFonts w:ascii="Arial" w:eastAsia="Arial" w:hAnsi="Arial" w:cs="Arial"/>
-          <w:b/>
-          <w:bCs/>
-        </w:rPr>
-      </w:pPr>
-      <w:r>
-        <w:rPr>
-          <w:rFonts w:ascii="Arial" w:hAnsi="Arial"/>
-          <w:b/>
-          <w:bCs/>
-        </w:rPr>
-        <w:t xml:space="preserve">Please email </w:t>
-      </w:r>
-      <w:hyperlink r:id="rId12" w:history="1">
-        <w:r>
-          <w:rPr>
-            <w:rStyle w:val="Hyperlink"/>
-            <w:rFonts w:ascii="Arial" w:hAnsi="Arial"/>
-            <w:b/>
-            <w:bCs/>
-          </w:rPr>
-          <w:t>vastell@shaw.ca</w:t>
-        </w:r>
-      </w:hyperlink>
-      <w:r>
-        <w:rPr>
-          <w:rFonts w:ascii="Arial" w:hAnsi="Arial"/>
-          <w:b/>
-          <w:bCs/>
-        </w:rPr>
-        <w:t xml:space="preserve">  to confirm that you mailed your registration.</w:t>
-      </w:r>
-    </w:p>
-    <w:p>
-      <w:pPr>
-        <w:rPr>
-          <w:rFonts w:ascii="Arial" w:hAnsi="Arial"/>
-          <w:b/>
-          <w:bCs/>
-        </w:rPr>
-      </w:pPr>
-      <w:r>
-        <w:rPr>
-          <w:rFonts w:ascii="Arial" w:hAnsi="Arial"/>
-          <w:b/>
-          <w:bCs/>
-        </w:rPr>
-        <w:t xml:space="preserve">       </w:t>
+        <w:t xml:space="preserve">         ________</w:t>
       </w:r>
     </w:p>
     <w:p>
@@ -8716,7 +8765,7 @@
   <w:num w:numId="21">
     <w:abstractNumId w:val="10"/>
     <w:lvlOverride w:ilvl="0">
-      <w:lvl w:ilvl="0" w:tplc="2862A06A">
+      <w:lvl w:ilvl="0" w:tplc="66289BF2">
         <w:start w:val="1"/>
         <w:numFmt w:val="bullet"/>
         <w:lvlText w:val="•"/>
@@ -8747,7 +8796,7 @@
       </w:lvl>
     </w:lvlOverride>
     <w:lvlOverride w:ilvl="1">
-      <w:lvl w:ilvl="1" w:tplc="A782D3CE">
+      <w:lvl w:ilvl="1" w:tplc="14A200E2">
         <w:start w:val="1"/>
         <w:numFmt w:val="bullet"/>
         <w:lvlText w:val="o"/>
@@ -8778,7 +8827,7 @@
       </w:lvl>
     </w:lvlOverride>
     <w:lvlOverride w:ilvl="2">
-      <w:lvl w:ilvl="2" w:tplc="28FE25B2">
+      <w:lvl w:ilvl="2" w:tplc="3234473E">
         <w:start w:val="1"/>
         <w:numFmt w:val="bullet"/>
         <w:lvlText w:val="▪"/>
@@ -8809,7 +8858,7 @@
       </w:lvl>
     </w:lvlOverride>
     <w:lvlOverride w:ilvl="3">
-      <w:lvl w:ilvl="3" w:tplc="656687BA">
+      <w:lvl w:ilvl="3" w:tplc="9AAAD612">
         <w:start w:val="1"/>
         <w:numFmt w:val="bullet"/>
         <w:lvlText w:val="•"/>
@@ -8840,7 +8889,7 @@
       </w:lvl>
     </w:lvlOverride>
     <w:lvlOverride w:ilvl="4">
-      <w:lvl w:ilvl="4" w:tplc="4C829F6C">
+      <w:lvl w:ilvl="4" w:tplc="18446ECC">
         <w:start w:val="1"/>
         <w:numFmt w:val="bullet"/>
         <w:lvlText w:val="o"/>
@@ -8871,7 +8920,7 @@
       </w:lvl>
     </w:lvlOverride>
     <w:lvlOverride w:ilvl="5">
-      <w:lvl w:ilvl="5" w:tplc="980EE474">
+      <w:lvl w:ilvl="5" w:tplc="E966A4AA">
         <w:start w:val="1"/>
         <w:numFmt w:val="bullet"/>
         <w:lvlText w:val="▪"/>
@@ -8902,7 +8951,7 @@
       </w:lvl>
     </w:lvlOverride>
     <w:lvlOverride w:ilvl="6">
-      <w:lvl w:ilvl="6" w:tplc="F4EC9646">
+      <w:lvl w:ilvl="6" w:tplc="BA5E4200">
         <w:start w:val="1"/>
         <w:numFmt w:val="bullet"/>
         <w:lvlText w:val="•"/>
@@ -8933,7 +8982,7 @@
       </w:lvl>
     </w:lvlOverride>
     <w:lvlOverride w:ilvl="7">
-      <w:lvl w:ilvl="7" w:tplc="7A7454FA">
+      <w:lvl w:ilvl="7" w:tplc="562655C2">
         <w:start w:val="1"/>
         <w:numFmt w:val="bullet"/>
         <w:lvlText w:val="o"/>
@@ -8964,7 +9013,7 @@
       </w:lvl>
     </w:lvlOverride>
     <w:lvlOverride w:ilvl="8">
-      <w:lvl w:ilvl="8" w:tplc="58EE01FA">
+      <w:lvl w:ilvl="8" w:tplc="4B44065E">
         <w:start w:val="1"/>
         <w:numFmt w:val="bullet"/>
         <w:lvlText w:val="▪"/>

</xml_diff>

<commit_message>
SW changed tees for AM/SR
</commit_message>
<xml_diff>
--- a/docs/tournaments/2019-z34-amsr-entry-form.docx
+++ b/docs/tournaments/2019-z34-amsr-entry-form.docx
@@ -46,7 +46,7 @@
             <v:imagedata r:id="rId7" o:title=""/>
             <w10:wrap type="through"/>
           </v:shape>
-          <o:OLEObject Type="Embed" ProgID="Word.Picture.8" ShapeID="Picture 1" DrawAspect="Content" ObjectID="_1615734197" r:id="rId8"/>
+          <o:OLEObject Type="Embed" ProgID="Word.Picture.8" ShapeID="Picture 1" DrawAspect="Content" ObjectID="_1616937972" r:id="rId8"/>
         </w:object>
       </w:r>
     </w:p>
@@ -837,7 +837,20 @@
           <w:sz w:val="28"/>
           <w:szCs w:val="28"/>
         </w:rPr>
-        <w:t>Blue Tees</w:t>
+        <w:t>White</w:t>
+      </w:r>
+      <w:bookmarkStart w:id="0" w:name="_GoBack"/>
+      <w:bookmarkEnd w:id="0"/>
+      <w:r>
+        <w:rPr>
+          <w:rFonts w:ascii="Arial" w:hAnsi="Arial"/>
+          <w:b/>
+          <w:bCs/>
+          <w:color w:val="FF0000"/>
+          <w:sz w:val="28"/>
+          <w:szCs w:val="28"/>
+        </w:rPr>
+        <w:t xml:space="preserve"> Tees</w:t>
       </w:r>
       <w:r>
         <w:rPr>
@@ -2208,21 +2221,7 @@
         <w:rPr>
           <w:rFonts w:ascii="Calibri" w:eastAsia="Calibri" w:hAnsi="Calibri" w:cs="Calibri"/>
         </w:rPr>
-        <w:t xml:space="preserve">Ann </w:t>
-      </w:r>
-      <w:proofErr w:type="spellStart"/>
-      <w:r>
-        <w:rPr>
-          <w:rFonts w:ascii="Calibri" w:eastAsia="Calibri" w:hAnsi="Calibri" w:cs="Calibri"/>
-        </w:rPr>
-        <w:t>Warrender</w:t>
-      </w:r>
-      <w:proofErr w:type="spellEnd"/>
-      <w:r>
-        <w:rPr>
-          <w:rFonts w:ascii="Calibri" w:eastAsia="Calibri" w:hAnsi="Calibri" w:cs="Calibri"/>
-        </w:rPr>
-        <w:t xml:space="preserve"> Zone 4 Vice Chair</w:t>
+        <w:t>Ann Warrender Zone 4 Vice Chair</w:t>
       </w:r>
       <w:r>
         <w:rPr>
@@ -3431,8 +3430,6 @@
           <w:szCs w:val="22"/>
         </w:rPr>
       </w:pPr>
-      <w:bookmarkStart w:id="0" w:name="_GoBack"/>
-      <w:bookmarkEnd w:id="0"/>
       <w:r>
         <w:rPr>
           <w:rFonts w:ascii="Arial" w:hAnsi="Arial"/>
@@ -8765,7 +8762,7 @@
   <w:num w:numId="21">
     <w:abstractNumId w:val="10"/>
     <w:lvlOverride w:ilvl="0">
-      <w:lvl w:ilvl="0" w:tplc="66289BF2">
+      <w:lvl w:ilvl="0" w:tplc="DABABCEE">
         <w:start w:val="1"/>
         <w:numFmt w:val="bullet"/>
         <w:lvlText w:val="•"/>
@@ -8796,7 +8793,7 @@
       </w:lvl>
     </w:lvlOverride>
     <w:lvlOverride w:ilvl="1">
-      <w:lvl w:ilvl="1" w:tplc="14A200E2">
+      <w:lvl w:ilvl="1" w:tplc="958A71A6">
         <w:start w:val="1"/>
         <w:numFmt w:val="bullet"/>
         <w:lvlText w:val="o"/>
@@ -8827,7 +8824,7 @@
       </w:lvl>
     </w:lvlOverride>
     <w:lvlOverride w:ilvl="2">
-      <w:lvl w:ilvl="2" w:tplc="3234473E">
+      <w:lvl w:ilvl="2" w:tplc="47D87522">
         <w:start w:val="1"/>
         <w:numFmt w:val="bullet"/>
         <w:lvlText w:val="▪"/>
@@ -8858,7 +8855,7 @@
       </w:lvl>
     </w:lvlOverride>
     <w:lvlOverride w:ilvl="3">
-      <w:lvl w:ilvl="3" w:tplc="9AAAD612">
+      <w:lvl w:ilvl="3" w:tplc="35EAA98A">
         <w:start w:val="1"/>
         <w:numFmt w:val="bullet"/>
         <w:lvlText w:val="•"/>
@@ -8889,7 +8886,7 @@
       </w:lvl>
     </w:lvlOverride>
     <w:lvlOverride w:ilvl="4">
-      <w:lvl w:ilvl="4" w:tplc="18446ECC">
+      <w:lvl w:ilvl="4" w:tplc="B71AF514">
         <w:start w:val="1"/>
         <w:numFmt w:val="bullet"/>
         <w:lvlText w:val="o"/>
@@ -8920,7 +8917,7 @@
       </w:lvl>
     </w:lvlOverride>
     <w:lvlOverride w:ilvl="5">
-      <w:lvl w:ilvl="5" w:tplc="E966A4AA">
+      <w:lvl w:ilvl="5" w:tplc="AE5C6EB0">
         <w:start w:val="1"/>
         <w:numFmt w:val="bullet"/>
         <w:lvlText w:val="▪"/>
@@ -8951,7 +8948,7 @@
       </w:lvl>
     </w:lvlOverride>
     <w:lvlOverride w:ilvl="6">
-      <w:lvl w:ilvl="6" w:tplc="BA5E4200">
+      <w:lvl w:ilvl="6" w:tplc="ED160082">
         <w:start w:val="1"/>
         <w:numFmt w:val="bullet"/>
         <w:lvlText w:val="•"/>
@@ -8982,7 +8979,7 @@
       </w:lvl>
     </w:lvlOverride>
     <w:lvlOverride w:ilvl="7">
-      <w:lvl w:ilvl="7" w:tplc="562655C2">
+      <w:lvl w:ilvl="7" w:tplc="E2A09F4C">
         <w:start w:val="1"/>
         <w:numFmt w:val="bullet"/>
         <w:lvlText w:val="o"/>
@@ -9013,7 +9010,7 @@
       </w:lvl>
     </w:lvlOverride>
     <w:lvlOverride w:ilvl="8">
-      <w:lvl w:ilvl="8" w:tplc="4B44065E">
+      <w:lvl w:ilvl="8" w:tplc="A32ECC3A">
         <w:start w:val="1"/>
         <w:numFmt w:val="bullet"/>
         <w:lvlText w:val="▪"/>
@@ -9088,7 +9085,7 @@
       </w:pPr>
     </w:pPrDefault>
   </w:docDefaults>
-  <w:latentStyles w:defLockedState="0" w:defUIPriority="99" w:defSemiHidden="0" w:defUnhideWhenUsed="0" w:defQFormat="0" w:count="375">
+  <w:latentStyles w:defLockedState="0" w:defUIPriority="99" w:defSemiHidden="0" w:defUnhideWhenUsed="0" w:defQFormat="0" w:count="376">
     <w:lsdException w:name="Normal" w:uiPriority="0" w:qFormat="1"/>
     <w:lsdException w:name="heading 1" w:uiPriority="9" w:qFormat="1"/>
     <w:lsdException w:name="heading 2" w:semiHidden="1" w:uiPriority="9" w:unhideWhenUsed="1" w:qFormat="1"/>
@@ -9194,7 +9191,6 @@
     <w:lsdException w:name="HTML Sample" w:semiHidden="1" w:unhideWhenUsed="1"/>
     <w:lsdException w:name="HTML Typewriter" w:semiHidden="1" w:unhideWhenUsed="1"/>
     <w:lsdException w:name="HTML Variable" w:semiHidden="1" w:unhideWhenUsed="1"/>
-    <w:lsdException w:name="Normal Table" w:semiHidden="1" w:unhideWhenUsed="1"/>
     <w:lsdException w:name="annotation subject" w:semiHidden="1" w:unhideWhenUsed="1"/>
     <w:lsdException w:name="No List" w:semiHidden="1" w:unhideWhenUsed="1"/>
     <w:lsdException w:name="Outline List 1" w:semiHidden="1" w:unhideWhenUsed="1"/>
@@ -9241,10 +9237,8 @@
     <w:lsdException w:name="Table Subtle 2" w:semiHidden="1" w:unhideWhenUsed="1"/>
     <w:lsdException w:name="Table Web 1" w:semiHidden="1" w:unhideWhenUsed="1"/>
     <w:lsdException w:name="Table Web 2" w:semiHidden="1" w:unhideWhenUsed="1"/>
-    <w:lsdException w:name="Table Web 3" w:semiHidden="1" w:unhideWhenUsed="1"/>
     <w:lsdException w:name="Balloon Text" w:semiHidden="1" w:unhideWhenUsed="1"/>
     <w:lsdException w:name="Table Grid" w:uiPriority="59"/>
-    <w:lsdException w:name="Table Theme" w:semiHidden="1" w:unhideWhenUsed="1"/>
     <w:lsdException w:name="Placeholder Text" w:semiHidden="1"/>
     <w:lsdException w:name="No Spacing" w:uiPriority="1" w:qFormat="1"/>
     <w:lsdException w:name="Light Shading" w:uiPriority="60"/>
@@ -9455,6 +9449,7 @@
     <w:lsdException w:name="Smart Hyperlink" w:semiHidden="1" w:unhideWhenUsed="1"/>
     <w:lsdException w:name="Hashtag" w:semiHidden="1" w:unhideWhenUsed="1"/>
     <w:lsdException w:name="Unresolved Mention" w:semiHidden="1" w:unhideWhenUsed="1"/>
+    <w:lsdException w:name="Smart Link" w:semiHidden="1" w:unhideWhenUsed="1"/>
   </w:latentStyles>
   <w:style w:type="paragraph" w:default="1" w:styleId="Normal">
     <w:name w:val="Normal"/>

</xml_diff>

<commit_message>
SW added time for AM/SR day 1
</commit_message>
<xml_diff>
--- a/docs/tournaments/2019-z34-amsr-entry-form.docx
+++ b/docs/tournaments/2019-z34-amsr-entry-form.docx
@@ -46,7 +46,7 @@
             <v:imagedata r:id="rId7" o:title=""/>
             <w10:wrap type="through"/>
           </v:shape>
-          <o:OLEObject Type="Embed" ProgID="Word.Picture.8" ShapeID="Picture 1" DrawAspect="Content" ObjectID="_1616937972" r:id="rId8"/>
+          <o:OLEObject Type="Embed" ProgID="Word.Picture.8" ShapeID="Picture 1" DrawAspect="Content" ObjectID="_1618467711" r:id="rId8"/>
         </w:object>
       </w:r>
     </w:p>
@@ -468,27 +468,18 @@
         <w:tab/>
         <w:t xml:space="preserve">Start Time:     </w:t>
       </w:r>
-      <w:proofErr w:type="gramStart"/>
-      <w:r>
-        <w:rPr>
-          <w:rFonts w:ascii="Arial" w:hAnsi="Arial"/>
-          <w:b/>
-          <w:bCs/>
-          <w:sz w:val="28"/>
-          <w:szCs w:val="28"/>
-        </w:rPr>
-        <w:t>TB</w:t>
-      </w:r>
-      <w:r>
-        <w:rPr>
-          <w:rFonts w:ascii="Arial" w:hAnsi="Arial"/>
-          <w:b/>
-          <w:bCs/>
-          <w:sz w:val="28"/>
-          <w:szCs w:val="28"/>
-        </w:rPr>
-        <w:t>A</w:t>
-      </w:r>
+      <w:r>
+        <w:rPr>
+          <w:rFonts w:ascii="Arial" w:hAnsi="Arial"/>
+          <w:b/>
+          <w:bCs/>
+          <w:sz w:val="28"/>
+          <w:szCs w:val="28"/>
+        </w:rPr>
+        <w:t>10:00 AM</w:t>
+      </w:r>
+      <w:bookmarkStart w:id="0" w:name="_GoBack"/>
+      <w:bookmarkEnd w:id="0"/>
       <w:r>
         <w:rPr>
           <w:rFonts w:ascii="Arial" w:hAnsi="Arial"/>
@@ -508,19 +499,7 @@
           <w:sz w:val="28"/>
           <w:szCs w:val="28"/>
         </w:rPr>
-        <w:t>Gold</w:t>
-      </w:r>
-      <w:proofErr w:type="gramEnd"/>
-      <w:r>
-        <w:rPr>
-          <w:rFonts w:ascii="Arial" w:hAnsi="Arial"/>
-          <w:b/>
-          <w:bCs/>
-          <w:color w:val="FF0000"/>
-          <w:sz w:val="28"/>
-          <w:szCs w:val="28"/>
-        </w:rPr>
-        <w:t xml:space="preserve"> Tees</w:t>
+        <w:t>Gold Tees</w:t>
       </w:r>
       <w:r>
         <w:rPr>
@@ -839,8 +818,6 @@
         </w:rPr>
         <w:t>White</w:t>
       </w:r>
-      <w:bookmarkStart w:id="0" w:name="_GoBack"/>
-      <w:bookmarkEnd w:id="0"/>
       <w:r>
         <w:rPr>
           <w:rFonts w:ascii="Arial" w:hAnsi="Arial"/>
@@ -8762,7 +8739,7 @@
   <w:num w:numId="21">
     <w:abstractNumId w:val="10"/>
     <w:lvlOverride w:ilvl="0">
-      <w:lvl w:ilvl="0" w:tplc="DABABCEE">
+      <w:lvl w:ilvl="0" w:tplc="7B9C9C44">
         <w:start w:val="1"/>
         <w:numFmt w:val="bullet"/>
         <w:lvlText w:val="•"/>
@@ -8793,7 +8770,7 @@
       </w:lvl>
     </w:lvlOverride>
     <w:lvlOverride w:ilvl="1">
-      <w:lvl w:ilvl="1" w:tplc="958A71A6">
+      <w:lvl w:ilvl="1" w:tplc="44D06B7C">
         <w:start w:val="1"/>
         <w:numFmt w:val="bullet"/>
         <w:lvlText w:val="o"/>
@@ -8824,7 +8801,7 @@
       </w:lvl>
     </w:lvlOverride>
     <w:lvlOverride w:ilvl="2">
-      <w:lvl w:ilvl="2" w:tplc="47D87522">
+      <w:lvl w:ilvl="2" w:tplc="EA4CE75C">
         <w:start w:val="1"/>
         <w:numFmt w:val="bullet"/>
         <w:lvlText w:val="▪"/>
@@ -8855,7 +8832,7 @@
       </w:lvl>
     </w:lvlOverride>
     <w:lvlOverride w:ilvl="3">
-      <w:lvl w:ilvl="3" w:tplc="35EAA98A">
+      <w:lvl w:ilvl="3" w:tplc="71CE8BFE">
         <w:start w:val="1"/>
         <w:numFmt w:val="bullet"/>
         <w:lvlText w:val="•"/>
@@ -8886,7 +8863,7 @@
       </w:lvl>
     </w:lvlOverride>
     <w:lvlOverride w:ilvl="4">
-      <w:lvl w:ilvl="4" w:tplc="B71AF514">
+      <w:lvl w:ilvl="4" w:tplc="3032636E">
         <w:start w:val="1"/>
         <w:numFmt w:val="bullet"/>
         <w:lvlText w:val="o"/>
@@ -8917,7 +8894,7 @@
       </w:lvl>
     </w:lvlOverride>
     <w:lvlOverride w:ilvl="5">
-      <w:lvl w:ilvl="5" w:tplc="AE5C6EB0">
+      <w:lvl w:ilvl="5" w:tplc="0B7CEEB6">
         <w:start w:val="1"/>
         <w:numFmt w:val="bullet"/>
         <w:lvlText w:val="▪"/>
@@ -8948,7 +8925,7 @@
       </w:lvl>
     </w:lvlOverride>
     <w:lvlOverride w:ilvl="6">
-      <w:lvl w:ilvl="6" w:tplc="ED160082">
+      <w:lvl w:ilvl="6" w:tplc="44CA5D4E">
         <w:start w:val="1"/>
         <w:numFmt w:val="bullet"/>
         <w:lvlText w:val="•"/>
@@ -8979,7 +8956,7 @@
       </w:lvl>
     </w:lvlOverride>
     <w:lvlOverride w:ilvl="7">
-      <w:lvl w:ilvl="7" w:tplc="E2A09F4C">
+      <w:lvl w:ilvl="7" w:tplc="E24E73F8">
         <w:start w:val="1"/>
         <w:numFmt w:val="bullet"/>
         <w:lvlText w:val="o"/>
@@ -9010,7 +8987,7 @@
       </w:lvl>
     </w:lvlOverride>
     <w:lvlOverride w:ilvl="8">
-      <w:lvl w:ilvl="8" w:tplc="A32ECC3A">
+      <w:lvl w:ilvl="8" w:tplc="5B9E4BE2">
         <w:start w:val="1"/>
         <w:numFmt w:val="bullet"/>
         <w:lvlText w:val="▪"/>
@@ -9191,6 +9168,7 @@
     <w:lsdException w:name="HTML Sample" w:semiHidden="1" w:unhideWhenUsed="1"/>
     <w:lsdException w:name="HTML Typewriter" w:semiHidden="1" w:unhideWhenUsed="1"/>
     <w:lsdException w:name="HTML Variable" w:semiHidden="1" w:unhideWhenUsed="1"/>
+    <w:lsdException w:name="Normal Table" w:semiHidden="1" w:unhideWhenUsed="1"/>
     <w:lsdException w:name="annotation subject" w:semiHidden="1" w:unhideWhenUsed="1"/>
     <w:lsdException w:name="No List" w:semiHidden="1" w:unhideWhenUsed="1"/>
     <w:lsdException w:name="Outline List 1" w:semiHidden="1" w:unhideWhenUsed="1"/>
@@ -9237,8 +9215,10 @@
     <w:lsdException w:name="Table Subtle 2" w:semiHidden="1" w:unhideWhenUsed="1"/>
     <w:lsdException w:name="Table Web 1" w:semiHidden="1" w:unhideWhenUsed="1"/>
     <w:lsdException w:name="Table Web 2" w:semiHidden="1" w:unhideWhenUsed="1"/>
+    <w:lsdException w:name="Table Web 3" w:semiHidden="1" w:unhideWhenUsed="1"/>
     <w:lsdException w:name="Balloon Text" w:semiHidden="1" w:unhideWhenUsed="1"/>
     <w:lsdException w:name="Table Grid" w:uiPriority="59"/>
+    <w:lsdException w:name="Table Theme" w:semiHidden="1" w:unhideWhenUsed="1"/>
     <w:lsdException w:name="Placeholder Text" w:semiHidden="1"/>
     <w:lsdException w:name="No Spacing" w:uiPriority="1" w:qFormat="1"/>
     <w:lsdException w:name="Light Shading" w:uiPriority="60"/>

</xml_diff>